<commit_message>
pulled in old data. comparison looks great!
git-svn-id: file://localhost/tmp/svn2git/saga-wg/svn@400 bd306f8e-b875-4415-8b40-16139df0eb6e
</commit_message>
<xml_diff>
--- a/sql/trunk/plots/old_new_comp.docx
+++ b/sql/trunk/plots/old_new_comp.docx
@@ -9,8 +9,8 @@
         <w:tblLook w:val="04A0" w:firstRow="1" w:lastRow="0" w:firstColumn="1" w:lastColumn="0" w:noHBand="0" w:noVBand="1"/>
       </w:tblPr>
       <w:tblGrid>
-        <w:gridCol w:w="4686"/>
-        <w:gridCol w:w="4170"/>
+        <w:gridCol w:w="4428"/>
+        <w:gridCol w:w="4428"/>
       </w:tblGrid>
       <w:tr>
         <w:tc>
@@ -58,10 +58,10 @@
                 <w:noProof/>
               </w:rPr>
               <w:drawing>
-                <wp:inline distT="0" distB="0" distL="0" distR="0" wp14:anchorId="114DA109" wp14:editId="6A2781F3">
-                  <wp:extent cx="2945765" cy="2308860"/>
-                  <wp:effectExtent l="0" t="0" r="635" b="2540"/>
-                  <wp:docPr id="27" name="Picture 27"/>
+                <wp:inline distT="0" distB="0" distL="0" distR="0" wp14:anchorId="1DF23B1D" wp14:editId="3A617164">
+                  <wp:extent cx="2743200" cy="2120251"/>
+                  <wp:effectExtent l="0" t="0" r="0" b="0"/>
+                  <wp:docPr id="5" name="Picture 5"/>
                   <wp:cNvGraphicFramePr>
                     <a:graphicFrameLocks xmlns:a="http://schemas.openxmlformats.org/drawingml/2006/main" noChangeAspect="1"/>
                   </wp:cNvGraphicFramePr>
@@ -69,7 +69,7 @@
                     <a:graphicData uri="http://schemas.openxmlformats.org/drawingml/2006/picture">
                       <pic:pic xmlns:pic="http://schemas.openxmlformats.org/drawingml/2006/picture">
                         <pic:nvPicPr>
-                          <pic:cNvPr id="0" name="Picture 27"/>
+                          <pic:cNvPr id="0" name="Picture 5"/>
                           <pic:cNvPicPr>
                             <a:picLocks noChangeAspect="1" noChangeArrowheads="1"/>
                           </pic:cNvPicPr>
@@ -90,7 +90,7 @@
                         <pic:spPr bwMode="auto">
                           <a:xfrm>
                             <a:off x="0" y="0"/>
-                            <a:ext cx="2945765" cy="2308860"/>
+                            <a:ext cx="2743200" cy="2120251"/>
                           </a:xfrm>
                           <a:prstGeom prst="rect">
                             <a:avLst/>
@@ -118,8 +118,8 @@
                 <w:noProof/>
               </w:rPr>
               <w:drawing>
-                <wp:inline distT="0" distB="0" distL="0" distR="0" wp14:anchorId="08B14383" wp14:editId="1377B236">
-                  <wp:extent cx="2606040" cy="2012442"/>
+                <wp:inline distT="0" distB="0" distL="0" distR="0" wp14:anchorId="08B14383" wp14:editId="3A0BB70A">
+                  <wp:extent cx="2743200" cy="2118360"/>
                   <wp:effectExtent l="0" t="0" r="0" b="0"/>
                   <wp:docPr id="11" name="Picture 11"/>
                   <wp:cNvGraphicFramePr>
@@ -150,7 +150,7 @@
                         <pic:spPr bwMode="auto">
                           <a:xfrm>
                             <a:off x="0" y="0"/>
-                            <a:ext cx="2606040" cy="2012442"/>
+                            <a:ext cx="2743200" cy="2118360"/>
                           </a:xfrm>
                           <a:prstGeom prst="rect">
                             <a:avLst/>
@@ -180,10 +180,10 @@
                 <w:noProof/>
               </w:rPr>
               <w:drawing>
-                <wp:inline distT="0" distB="0" distL="0" distR="0" wp14:anchorId="71FC8F3D" wp14:editId="01101E43">
-                  <wp:extent cx="2940050" cy="2303145"/>
-                  <wp:effectExtent l="0" t="0" r="6350" b="8255"/>
-                  <wp:docPr id="25" name="Picture 25"/>
+                <wp:inline distT="0" distB="0" distL="0" distR="0" wp14:anchorId="1EF86FC6" wp14:editId="0F3E5DFB">
+                  <wp:extent cx="2743200" cy="2120251"/>
+                  <wp:effectExtent l="0" t="0" r="0" b="0"/>
+                  <wp:docPr id="7" name="Picture 7"/>
                   <wp:cNvGraphicFramePr>
                     <a:graphicFrameLocks xmlns:a="http://schemas.openxmlformats.org/drawingml/2006/main" noChangeAspect="1"/>
                   </wp:cNvGraphicFramePr>
@@ -191,7 +191,7 @@
                     <a:graphicData uri="http://schemas.openxmlformats.org/drawingml/2006/picture">
                       <pic:pic xmlns:pic="http://schemas.openxmlformats.org/drawingml/2006/picture">
                         <pic:nvPicPr>
-                          <pic:cNvPr id="0" name="Picture 25"/>
+                          <pic:cNvPr id="0" name="Picture 7"/>
                           <pic:cNvPicPr>
                             <a:picLocks noChangeAspect="1" noChangeArrowheads="1"/>
                           </pic:cNvPicPr>
@@ -212,7 +212,7 @@
                         <pic:spPr bwMode="auto">
                           <a:xfrm>
                             <a:off x="0" y="0"/>
-                            <a:ext cx="2940050" cy="2303145"/>
+                            <a:ext cx="2743200" cy="2120251"/>
                           </a:xfrm>
                           <a:prstGeom prst="rect">
                             <a:avLst/>
@@ -240,8 +240,8 @@
                 <w:noProof/>
               </w:rPr>
               <w:drawing>
-                <wp:inline distT="0" distB="0" distL="0" distR="0" wp14:anchorId="626590A2" wp14:editId="6D6A7BB4">
-                  <wp:extent cx="2606040" cy="2012442"/>
+                <wp:inline distT="0" distB="0" distL="0" distR="0" wp14:anchorId="626590A2" wp14:editId="4B8B11FF">
+                  <wp:extent cx="2743200" cy="2118360"/>
                   <wp:effectExtent l="0" t="0" r="0" b="0"/>
                   <wp:docPr id="13" name="Picture 13"/>
                   <wp:cNvGraphicFramePr>
@@ -272,7 +272,7 @@
                         <pic:spPr bwMode="auto">
                           <a:xfrm>
                             <a:off x="0" y="0"/>
-                            <a:ext cx="2606040" cy="2012442"/>
+                            <a:ext cx="2743200" cy="2118360"/>
                           </a:xfrm>
                           <a:prstGeom prst="rect">
                             <a:avLst/>
@@ -305,8 +305,8 @@
         <w:tblLook w:val="04A0" w:firstRow="1" w:lastRow="0" w:firstColumn="1" w:lastColumn="0" w:noHBand="0" w:noVBand="1"/>
       </w:tblPr>
       <w:tblGrid>
-        <w:gridCol w:w="4653"/>
-        <w:gridCol w:w="4203"/>
+        <w:gridCol w:w="4428"/>
+        <w:gridCol w:w="4428"/>
       </w:tblGrid>
       <w:tr>
         <w:tc>
@@ -355,10 +355,10 @@
                 <w:noProof/>
               </w:rPr>
               <w:drawing>
-                <wp:inline distT="0" distB="0" distL="0" distR="0" wp14:anchorId="2918A06D" wp14:editId="30CF4F23">
-                  <wp:extent cx="2934335" cy="2297430"/>
-                  <wp:effectExtent l="0" t="0" r="12065" b="0"/>
-                  <wp:docPr id="33" name="Picture 33"/>
+                <wp:inline distT="0" distB="0" distL="0" distR="0" wp14:anchorId="35CC2B79" wp14:editId="3E8FD11F">
+                  <wp:extent cx="2743200" cy="2120251"/>
+                  <wp:effectExtent l="0" t="0" r="0" b="0"/>
+                  <wp:docPr id="3" name="Picture 3"/>
                   <wp:cNvGraphicFramePr>
                     <a:graphicFrameLocks xmlns:a="http://schemas.openxmlformats.org/drawingml/2006/main" noChangeAspect="1"/>
                   </wp:cNvGraphicFramePr>
@@ -366,7 +366,7 @@
                     <a:graphicData uri="http://schemas.openxmlformats.org/drawingml/2006/picture">
                       <pic:pic xmlns:pic="http://schemas.openxmlformats.org/drawingml/2006/picture">
                         <pic:nvPicPr>
-                          <pic:cNvPr id="0" name="Picture 33"/>
+                          <pic:cNvPr id="0" name="Picture 3"/>
                           <pic:cNvPicPr>
                             <a:picLocks noChangeAspect="1" noChangeArrowheads="1"/>
                           </pic:cNvPicPr>
@@ -387,7 +387,7 @@
                         <pic:spPr bwMode="auto">
                           <a:xfrm>
                             <a:off x="0" y="0"/>
-                            <a:ext cx="2934335" cy="2297430"/>
+                            <a:ext cx="2743200" cy="2120251"/>
                           </a:xfrm>
                           <a:prstGeom prst="rect">
                             <a:avLst/>
@@ -415,8 +415,8 @@
                 <w:noProof/>
               </w:rPr>
               <w:drawing>
-                <wp:inline distT="0" distB="0" distL="0" distR="0" wp14:anchorId="1C1BCDE1" wp14:editId="71B5F43F">
-                  <wp:extent cx="2579195" cy="1993490"/>
+                <wp:inline distT="0" distB="0" distL="0" distR="0" wp14:anchorId="1C1BCDE1" wp14:editId="49BE21E8">
+                  <wp:extent cx="2743200" cy="2120251"/>
                   <wp:effectExtent l="0" t="0" r="0" b="0"/>
                   <wp:docPr id="29" name="Picture 29"/>
                   <wp:cNvGraphicFramePr>
@@ -447,7 +447,7 @@
                         <pic:spPr bwMode="auto">
                           <a:xfrm>
                             <a:off x="0" y="0"/>
-                            <a:ext cx="2579195" cy="1993490"/>
+                            <a:ext cx="2743200" cy="2120251"/>
                           </a:xfrm>
                           <a:prstGeom prst="rect">
                             <a:avLst/>
@@ -472,17 +472,15 @@
             <w:tcW w:w="4428" w:type="dxa"/>
           </w:tcPr>
           <w:p>
-            <w:bookmarkStart w:id="0" w:name="_GoBack"/>
-            <w:bookmarkEnd w:id="0"/>
             <w:r>
               <w:rPr>
                 <w:noProof/>
               </w:rPr>
               <w:drawing>
-                <wp:inline distT="0" distB="0" distL="0" distR="0" wp14:anchorId="6C6807F9" wp14:editId="6E06DBA8">
-                  <wp:extent cx="2934335" cy="2297430"/>
-                  <wp:effectExtent l="0" t="0" r="12065" b="0"/>
-                  <wp:docPr id="35" name="Picture 35"/>
+                <wp:inline distT="0" distB="0" distL="0" distR="0" wp14:anchorId="1F4BCA64" wp14:editId="059F101B">
+                  <wp:extent cx="2743200" cy="2120252"/>
+                  <wp:effectExtent l="0" t="0" r="0" b="0"/>
+                  <wp:docPr id="1" name="Picture 1"/>
                   <wp:cNvGraphicFramePr>
                     <a:graphicFrameLocks xmlns:a="http://schemas.openxmlformats.org/drawingml/2006/main" noChangeAspect="1"/>
                   </wp:cNvGraphicFramePr>
@@ -490,7 +488,7 @@
                     <a:graphicData uri="http://schemas.openxmlformats.org/drawingml/2006/picture">
                       <pic:pic xmlns:pic="http://schemas.openxmlformats.org/drawingml/2006/picture">
                         <pic:nvPicPr>
-                          <pic:cNvPr id="0" name="Picture 35"/>
+                          <pic:cNvPr id="0" name="Picture 1"/>
                           <pic:cNvPicPr>
                             <a:picLocks noChangeAspect="1" noChangeArrowheads="1"/>
                           </pic:cNvPicPr>
@@ -511,7 +509,7 @@
                         <pic:spPr bwMode="auto">
                           <a:xfrm>
                             <a:off x="0" y="0"/>
-                            <a:ext cx="2934335" cy="2297430"/>
+                            <a:ext cx="2743200" cy="2120252"/>
                           </a:xfrm>
                           <a:prstGeom prst="rect">
                             <a:avLst/>
@@ -539,8 +537,8 @@
                 <w:noProof/>
               </w:rPr>
               <w:drawing>
-                <wp:inline distT="0" distB="0" distL="0" distR="0" wp14:anchorId="1825B425" wp14:editId="797CA982">
-                  <wp:extent cx="2648457" cy="2047023"/>
+                <wp:inline distT="0" distB="0" distL="0" distR="0" wp14:anchorId="1825B425" wp14:editId="37FDD561">
+                  <wp:extent cx="2743200" cy="2120251"/>
                   <wp:effectExtent l="0" t="0" r="0" b="0"/>
                   <wp:docPr id="31" name="Picture 31"/>
                   <wp:cNvGraphicFramePr>
@@ -571,7 +569,7 @@
                         <pic:spPr bwMode="auto">
                           <a:xfrm>
                             <a:off x="0" y="0"/>
-                            <a:ext cx="2648457" cy="2047023"/>
+                            <a:ext cx="2743200" cy="2120251"/>
                           </a:xfrm>
                           <a:prstGeom prst="rect">
                             <a:avLst/>
@@ -591,7 +589,10 @@
         </w:tc>
       </w:tr>
     </w:tbl>
-    <w:p/>
+    <w:p>
+      <w:bookmarkStart w:id="0" w:name="_GoBack"/>
+      <w:bookmarkEnd w:id="0"/>
+    </w:p>
     <w:sectPr>
       <w:pgSz w:w="12240" w:h="15840"/>
       <w:pgMar w:top="1440" w:right="1800" w:bottom="1440" w:left="1800" w:header="720" w:footer="720" w:gutter="0"/>
@@ -761,7 +762,6 @@
   <w:style w:type="character" w:default="1" w:styleId="DefaultParagraphFont">
     <w:name w:val="Default Paragraph Font"/>
     <w:uiPriority w:val="1"/>
-    <w:semiHidden/>
     <w:unhideWhenUsed/>
   </w:style>
   <w:style w:type="table" w:default="1" w:styleId="TableNormal">
@@ -997,7 +997,6 @@
   <w:style w:type="character" w:default="1" w:styleId="DefaultParagraphFont">
     <w:name w:val="Default Paragraph Font"/>
     <w:uiPriority w:val="1"/>
-    <w:semiHidden/>
     <w:unhideWhenUsed/>
   </w:style>
   <w:style w:type="table" w:default="1" w:styleId="TableNormal">

</xml_diff>